<commit_message>
Add templates for soft. spec. and bus. mod.
</commit_message>
<xml_diff>
--- a/ECU Recuperar Contraseña.docx
+++ b/ECU Recuperar Contraseña.docx
@@ -120,7 +120,7 @@
           <w:endnotePr>
             <w:numFmt w:val="decimal"/>
           </w:endnotePr>
-          <w:pgSz w:w="12240" w:h="15840"/>
+          <w:pgSz w:w="12240" w:h="15840" w:orient="portrait"/>
           <w:pgMar w:top="1440" w:right="1440" w:bottom="1440" w:left="1440" w:header="720" w:footer="720" w:gutter="0"/>
           <w:cols w:space="720"/>
           <w:vAlign w:val="center"/>
@@ -150,12 +150,12 @@
       <w:tblPr>
         <w:tblW w:w="0" w:type="auto"/>
         <w:tblBorders>
-          <w:top w:val="single" w:sz="6" w:space="0" w:color="auto"/>
-          <w:left w:val="single" w:sz="6" w:space="0" w:color="auto"/>
-          <w:bottom w:val="single" w:sz="6" w:space="0" w:color="auto"/>
-          <w:right w:val="single" w:sz="6" w:space="0" w:color="auto"/>
-          <w:insideH w:val="single" w:sz="6" w:space="0" w:color="auto"/>
-          <w:insideV w:val="single" w:sz="6" w:space="0" w:color="auto"/>
+          <w:top w:val="single" w:color="auto" w:sz="6" w:space="0"/>
+          <w:left w:val="single" w:color="auto" w:sz="6" w:space="0"/>
+          <w:bottom w:val="single" w:color="auto" w:sz="6" w:space="0"/>
+          <w:right w:val="single" w:color="auto" w:sz="6" w:space="0"/>
+          <w:insideH w:val="single" w:color="auto" w:sz="6" w:space="0"/>
+          <w:insideV w:val="single" w:color="auto" w:sz="6" w:space="0"/>
         </w:tblBorders>
         <w:tblLayout w:type="fixed"/>
         <w:tblLook w:val="0000" w:firstRow="0" w:lastRow="0" w:firstColumn="0" w:lastColumn="0" w:noHBand="0" w:noVBand="0"/>
@@ -347,7 +347,7 @@
           <w:tab w:val="left" w:pos="432"/>
         </w:tabs>
         <w:rPr>
-          <w:rFonts w:asciiTheme="minorHAnsi" w:eastAsiaTheme="minorEastAsia" w:hAnsiTheme="minorHAnsi" w:cstheme="minorBidi"/>
+          <w:rFonts w:asciiTheme="minorHAnsi" w:hAnsiTheme="minorHAnsi" w:eastAsiaTheme="minorEastAsia" w:cstheme="minorBidi"/>
           <w:noProof/>
           <w:sz w:val="22"/>
           <w:szCs w:val="22"/>
@@ -372,7 +372,7 @@
         </w:rPr>
         <w:fldChar w:fldCharType="separate"/>
       </w:r>
-      <w:hyperlink w:anchor="_Toc103900670" w:history="1">
+      <w:hyperlink w:history="1" w:anchor="_Toc103900670">
         <w:r>
           <w:rPr>
             <w:rStyle w:val="Hipervnculo"/>
@@ -383,7 +383,7 @@
         </w:r>
         <w:r>
           <w:rPr>
-            <w:rFonts w:asciiTheme="minorHAnsi" w:eastAsiaTheme="minorEastAsia" w:hAnsiTheme="minorHAnsi" w:cstheme="minorBidi"/>
+            <w:rFonts w:asciiTheme="minorHAnsi" w:hAnsiTheme="minorHAnsi" w:eastAsiaTheme="minorEastAsia" w:cstheme="minorBidi"/>
             <w:noProof/>
             <w:sz w:val="22"/>
             <w:szCs w:val="22"/>
@@ -455,14 +455,14 @@
           <w:tab w:val="left" w:pos="1000"/>
         </w:tabs>
         <w:rPr>
-          <w:rFonts w:asciiTheme="minorHAnsi" w:eastAsiaTheme="minorEastAsia" w:hAnsiTheme="minorHAnsi" w:cstheme="minorBidi"/>
+          <w:rFonts w:asciiTheme="minorHAnsi" w:hAnsiTheme="minorHAnsi" w:eastAsiaTheme="minorEastAsia" w:cstheme="minorBidi"/>
           <w:noProof/>
           <w:sz w:val="22"/>
           <w:szCs w:val="22"/>
           <w:lang w:val="es-PE" w:eastAsia="es-PE"/>
         </w:rPr>
       </w:pPr>
-      <w:hyperlink w:anchor="_Toc103900671" w:history="1">
+      <w:hyperlink w:history="1" w:anchor="_Toc103900671">
         <w:r>
           <w:rPr>
             <w:rStyle w:val="Hipervnculo"/>
@@ -472,7 +472,7 @@
         </w:r>
         <w:r>
           <w:rPr>
-            <w:rFonts w:asciiTheme="minorHAnsi" w:eastAsiaTheme="minorEastAsia" w:hAnsiTheme="minorHAnsi" w:cstheme="minorBidi"/>
+            <w:rFonts w:asciiTheme="minorHAnsi" w:hAnsiTheme="minorHAnsi" w:eastAsiaTheme="minorEastAsia" w:cstheme="minorBidi"/>
             <w:noProof/>
             <w:sz w:val="22"/>
             <w:szCs w:val="22"/>
@@ -544,14 +544,14 @@
           <w:tab w:val="left" w:pos="432"/>
         </w:tabs>
         <w:rPr>
-          <w:rFonts w:asciiTheme="minorHAnsi" w:eastAsiaTheme="minorEastAsia" w:hAnsiTheme="minorHAnsi" w:cstheme="minorBidi"/>
+          <w:rFonts w:asciiTheme="minorHAnsi" w:hAnsiTheme="minorHAnsi" w:eastAsiaTheme="minorEastAsia" w:cstheme="minorBidi"/>
           <w:noProof/>
           <w:sz w:val="22"/>
           <w:szCs w:val="22"/>
           <w:lang w:val="es-PE" w:eastAsia="es-PE"/>
         </w:rPr>
       </w:pPr>
-      <w:hyperlink w:anchor="_Toc103900672" w:history="1">
+      <w:hyperlink w:history="1" w:anchor="_Toc103900672">
         <w:r>
           <w:rPr>
             <w:rStyle w:val="Hipervnculo"/>
@@ -562,7 +562,7 @@
         </w:r>
         <w:r>
           <w:rPr>
-            <w:rFonts w:asciiTheme="minorHAnsi" w:eastAsiaTheme="minorEastAsia" w:hAnsiTheme="minorHAnsi" w:cstheme="minorBidi"/>
+            <w:rFonts w:asciiTheme="minorHAnsi" w:hAnsiTheme="minorHAnsi" w:eastAsiaTheme="minorEastAsia" w:cstheme="minorBidi"/>
             <w:noProof/>
             <w:sz w:val="22"/>
             <w:szCs w:val="22"/>
@@ -634,14 +634,14 @@
           <w:tab w:val="left" w:pos="1000"/>
         </w:tabs>
         <w:rPr>
-          <w:rFonts w:asciiTheme="minorHAnsi" w:eastAsiaTheme="minorEastAsia" w:hAnsiTheme="minorHAnsi" w:cstheme="minorBidi"/>
+          <w:rFonts w:asciiTheme="minorHAnsi" w:hAnsiTheme="minorHAnsi" w:eastAsiaTheme="minorEastAsia" w:cstheme="minorBidi"/>
           <w:noProof/>
           <w:sz w:val="22"/>
           <w:szCs w:val="22"/>
           <w:lang w:val="es-PE" w:eastAsia="es-PE"/>
         </w:rPr>
       </w:pPr>
-      <w:hyperlink w:anchor="_Toc103900673" w:history="1">
+      <w:hyperlink w:history="1" w:anchor="_Toc103900673">
         <w:r>
           <w:rPr>
             <w:rStyle w:val="Hipervnculo"/>
@@ -651,7 +651,7 @@
         </w:r>
         <w:r>
           <w:rPr>
-            <w:rFonts w:asciiTheme="minorHAnsi" w:eastAsiaTheme="minorEastAsia" w:hAnsiTheme="minorHAnsi" w:cstheme="minorBidi"/>
+            <w:rFonts w:asciiTheme="minorHAnsi" w:hAnsiTheme="minorHAnsi" w:eastAsiaTheme="minorEastAsia" w:cstheme="minorBidi"/>
             <w:noProof/>
             <w:sz w:val="22"/>
             <w:szCs w:val="22"/>
@@ -723,14 +723,14 @@
           <w:tab w:val="left" w:pos="1000"/>
         </w:tabs>
         <w:rPr>
-          <w:rFonts w:asciiTheme="minorHAnsi" w:eastAsiaTheme="minorEastAsia" w:hAnsiTheme="minorHAnsi" w:cstheme="minorBidi"/>
+          <w:rFonts w:asciiTheme="minorHAnsi" w:hAnsiTheme="minorHAnsi" w:eastAsiaTheme="minorEastAsia" w:cstheme="minorBidi"/>
           <w:noProof/>
           <w:sz w:val="22"/>
           <w:szCs w:val="22"/>
           <w:lang w:val="es-PE" w:eastAsia="es-PE"/>
         </w:rPr>
       </w:pPr>
-      <w:hyperlink w:anchor="_Toc103900674" w:history="1">
+      <w:hyperlink w:history="1" w:anchor="_Toc103900674">
         <w:r>
           <w:rPr>
             <w:rStyle w:val="Hipervnculo"/>
@@ -740,7 +740,7 @@
         </w:r>
         <w:r>
           <w:rPr>
-            <w:rFonts w:asciiTheme="minorHAnsi" w:eastAsiaTheme="minorEastAsia" w:hAnsiTheme="minorHAnsi" w:cstheme="minorBidi"/>
+            <w:rFonts w:asciiTheme="minorHAnsi" w:hAnsiTheme="minorHAnsi" w:eastAsiaTheme="minorEastAsia" w:cstheme="minorBidi"/>
             <w:noProof/>
             <w:sz w:val="22"/>
             <w:szCs w:val="22"/>
@@ -809,14 +809,14 @@
       <w:pPr>
         <w:pStyle w:val="TDC3"/>
         <w:rPr>
-          <w:rFonts w:asciiTheme="minorHAnsi" w:eastAsiaTheme="minorEastAsia" w:hAnsiTheme="minorHAnsi" w:cstheme="minorBidi"/>
+          <w:rFonts w:asciiTheme="minorHAnsi" w:hAnsiTheme="minorHAnsi" w:eastAsiaTheme="minorEastAsia" w:cstheme="minorBidi"/>
           <w:noProof/>
           <w:sz w:val="22"/>
           <w:szCs w:val="22"/>
           <w:lang w:val="es-PE" w:eastAsia="es-PE"/>
         </w:rPr>
       </w:pPr>
-      <w:hyperlink w:anchor="_Toc103900675" w:history="1">
+      <w:hyperlink w:history="1" w:anchor="_Toc103900675">
         <w:r>
           <w:rPr>
             <w:rStyle w:val="Hipervnculo"/>
@@ -827,7 +827,7 @@
         </w:r>
         <w:r>
           <w:rPr>
-            <w:rFonts w:asciiTheme="minorHAnsi" w:eastAsiaTheme="minorEastAsia" w:hAnsiTheme="minorHAnsi" w:cstheme="minorBidi"/>
+            <w:rFonts w:asciiTheme="minorHAnsi" w:hAnsiTheme="minorHAnsi" w:eastAsiaTheme="minorEastAsia" w:cstheme="minorBidi"/>
             <w:noProof/>
             <w:sz w:val="22"/>
             <w:szCs w:val="22"/>
@@ -900,14 +900,14 @@
           <w:tab w:val="left" w:pos="432"/>
         </w:tabs>
         <w:rPr>
-          <w:rFonts w:asciiTheme="minorHAnsi" w:eastAsiaTheme="minorEastAsia" w:hAnsiTheme="minorHAnsi" w:cstheme="minorBidi"/>
+          <w:rFonts w:asciiTheme="minorHAnsi" w:hAnsiTheme="minorHAnsi" w:eastAsiaTheme="minorEastAsia" w:cstheme="minorBidi"/>
           <w:noProof/>
           <w:sz w:val="22"/>
           <w:szCs w:val="22"/>
           <w:lang w:val="es-PE" w:eastAsia="es-PE"/>
         </w:rPr>
       </w:pPr>
-      <w:hyperlink w:anchor="_Toc103900676" w:history="1">
+      <w:hyperlink w:history="1" w:anchor="_Toc103900676">
         <w:r>
           <w:rPr>
             <w:rStyle w:val="Hipervnculo"/>
@@ -918,7 +918,7 @@
         </w:r>
         <w:r>
           <w:rPr>
-            <w:rFonts w:asciiTheme="minorHAnsi" w:eastAsiaTheme="minorEastAsia" w:hAnsiTheme="minorHAnsi" w:cstheme="minorBidi"/>
+            <w:rFonts w:asciiTheme="minorHAnsi" w:hAnsiTheme="minorHAnsi" w:eastAsiaTheme="minorEastAsia" w:cstheme="minorBidi"/>
             <w:noProof/>
             <w:sz w:val="22"/>
             <w:szCs w:val="22"/>
@@ -990,14 +990,14 @@
           <w:tab w:val="left" w:pos="1000"/>
         </w:tabs>
         <w:rPr>
-          <w:rFonts w:asciiTheme="minorHAnsi" w:eastAsiaTheme="minorEastAsia" w:hAnsiTheme="minorHAnsi" w:cstheme="minorBidi"/>
+          <w:rFonts w:asciiTheme="minorHAnsi" w:hAnsiTheme="minorHAnsi" w:eastAsiaTheme="minorEastAsia" w:cstheme="minorBidi"/>
           <w:noProof/>
           <w:sz w:val="22"/>
           <w:szCs w:val="22"/>
           <w:lang w:val="es-PE" w:eastAsia="es-PE"/>
         </w:rPr>
       </w:pPr>
-      <w:hyperlink w:anchor="_Toc103900677" w:history="1">
+      <w:hyperlink w:history="1" w:anchor="_Toc103900677">
         <w:r>
           <w:rPr>
             <w:rStyle w:val="Hipervnculo"/>
@@ -1008,7 +1008,7 @@
         </w:r>
         <w:r>
           <w:rPr>
-            <w:rFonts w:asciiTheme="minorHAnsi" w:eastAsiaTheme="minorEastAsia" w:hAnsiTheme="minorHAnsi" w:cstheme="minorBidi"/>
+            <w:rFonts w:asciiTheme="minorHAnsi" w:hAnsiTheme="minorHAnsi" w:eastAsiaTheme="minorEastAsia" w:cstheme="minorBidi"/>
             <w:noProof/>
             <w:sz w:val="22"/>
             <w:szCs w:val="22"/>
@@ -1081,14 +1081,14 @@
           <w:tab w:val="left" w:pos="432"/>
         </w:tabs>
         <w:rPr>
-          <w:rFonts w:asciiTheme="minorHAnsi" w:eastAsiaTheme="minorEastAsia" w:hAnsiTheme="minorHAnsi" w:cstheme="minorBidi"/>
+          <w:rFonts w:asciiTheme="minorHAnsi" w:hAnsiTheme="minorHAnsi" w:eastAsiaTheme="minorEastAsia" w:cstheme="minorBidi"/>
           <w:noProof/>
           <w:sz w:val="22"/>
           <w:szCs w:val="22"/>
           <w:lang w:val="es-PE" w:eastAsia="es-PE"/>
         </w:rPr>
       </w:pPr>
-      <w:hyperlink w:anchor="_Toc103900678" w:history="1">
+      <w:hyperlink w:history="1" w:anchor="_Toc103900678">
         <w:r>
           <w:rPr>
             <w:rStyle w:val="Hipervnculo"/>
@@ -1099,7 +1099,7 @@
         </w:r>
         <w:r>
           <w:rPr>
-            <w:rFonts w:asciiTheme="minorHAnsi" w:eastAsiaTheme="minorEastAsia" w:hAnsiTheme="minorHAnsi" w:cstheme="minorBidi"/>
+            <w:rFonts w:asciiTheme="minorHAnsi" w:hAnsiTheme="minorHAnsi" w:eastAsiaTheme="minorEastAsia" w:cstheme="minorBidi"/>
             <w:noProof/>
             <w:sz w:val="22"/>
             <w:szCs w:val="22"/>
@@ -1171,14 +1171,14 @@
           <w:tab w:val="left" w:pos="1000"/>
         </w:tabs>
         <w:rPr>
-          <w:rFonts w:asciiTheme="minorHAnsi" w:eastAsiaTheme="minorEastAsia" w:hAnsiTheme="minorHAnsi" w:cstheme="minorBidi"/>
+          <w:rFonts w:asciiTheme="minorHAnsi" w:hAnsiTheme="minorHAnsi" w:eastAsiaTheme="minorEastAsia" w:cstheme="minorBidi"/>
           <w:noProof/>
           <w:sz w:val="22"/>
           <w:szCs w:val="22"/>
           <w:lang w:val="es-PE" w:eastAsia="es-PE"/>
         </w:rPr>
       </w:pPr>
-      <w:hyperlink w:anchor="_Toc103900679" w:history="1">
+      <w:hyperlink w:history="1" w:anchor="_Toc103900679">
         <w:r>
           <w:rPr>
             <w:rStyle w:val="Hipervnculo"/>
@@ -1188,7 +1188,7 @@
         </w:r>
         <w:r>
           <w:rPr>
-            <w:rFonts w:asciiTheme="minorHAnsi" w:eastAsiaTheme="minorEastAsia" w:hAnsiTheme="minorHAnsi" w:cstheme="minorBidi"/>
+            <w:rFonts w:asciiTheme="minorHAnsi" w:hAnsiTheme="minorHAnsi" w:eastAsiaTheme="minorEastAsia" w:cstheme="minorBidi"/>
             <w:noProof/>
             <w:sz w:val="22"/>
             <w:szCs w:val="22"/>
@@ -1260,14 +1260,14 @@
           <w:tab w:val="left" w:pos="432"/>
         </w:tabs>
         <w:rPr>
-          <w:rFonts w:asciiTheme="minorHAnsi" w:eastAsiaTheme="minorEastAsia" w:hAnsiTheme="minorHAnsi" w:cstheme="minorBidi"/>
+          <w:rFonts w:asciiTheme="minorHAnsi" w:hAnsiTheme="minorHAnsi" w:eastAsiaTheme="minorEastAsia" w:cstheme="minorBidi"/>
           <w:noProof/>
           <w:sz w:val="22"/>
           <w:szCs w:val="22"/>
           <w:lang w:val="es-PE" w:eastAsia="es-PE"/>
         </w:rPr>
       </w:pPr>
-      <w:hyperlink w:anchor="_Toc103900680" w:history="1">
+      <w:hyperlink w:history="1" w:anchor="_Toc103900680">
         <w:r>
           <w:rPr>
             <w:rStyle w:val="Hipervnculo"/>
@@ -1278,7 +1278,7 @@
         </w:r>
         <w:r>
           <w:rPr>
-            <w:rFonts w:asciiTheme="minorHAnsi" w:eastAsiaTheme="minorEastAsia" w:hAnsiTheme="minorHAnsi" w:cstheme="minorBidi"/>
+            <w:rFonts w:asciiTheme="minorHAnsi" w:hAnsiTheme="minorHAnsi" w:eastAsiaTheme="minorEastAsia" w:cstheme="minorBidi"/>
             <w:noProof/>
             <w:sz w:val="22"/>
             <w:szCs w:val="22"/>
@@ -1350,14 +1350,14 @@
           <w:tab w:val="left" w:pos="1000"/>
         </w:tabs>
         <w:rPr>
-          <w:rFonts w:asciiTheme="minorHAnsi" w:eastAsiaTheme="minorEastAsia" w:hAnsiTheme="minorHAnsi" w:cstheme="minorBidi"/>
+          <w:rFonts w:asciiTheme="minorHAnsi" w:hAnsiTheme="minorHAnsi" w:eastAsiaTheme="minorEastAsia" w:cstheme="minorBidi"/>
           <w:noProof/>
           <w:sz w:val="22"/>
           <w:szCs w:val="22"/>
           <w:lang w:val="es-PE" w:eastAsia="es-PE"/>
         </w:rPr>
       </w:pPr>
-      <w:hyperlink w:anchor="_Toc103900681" w:history="1">
+      <w:hyperlink w:history="1" w:anchor="_Toc103900681">
         <w:r>
           <w:rPr>
             <w:rStyle w:val="Hipervnculo"/>
@@ -1368,7 +1368,7 @@
         </w:r>
         <w:r>
           <w:rPr>
-            <w:rFonts w:asciiTheme="minorHAnsi" w:eastAsiaTheme="minorEastAsia" w:hAnsiTheme="minorHAnsi" w:cstheme="minorBidi"/>
+            <w:rFonts w:asciiTheme="minorHAnsi" w:hAnsiTheme="minorHAnsi" w:eastAsiaTheme="minorEastAsia" w:cstheme="minorBidi"/>
             <w:noProof/>
             <w:sz w:val="22"/>
             <w:szCs w:val="22"/>
@@ -1441,14 +1441,14 @@
           <w:tab w:val="left" w:pos="432"/>
         </w:tabs>
         <w:rPr>
-          <w:rFonts w:asciiTheme="minorHAnsi" w:eastAsiaTheme="minorEastAsia" w:hAnsiTheme="minorHAnsi" w:cstheme="minorBidi"/>
+          <w:rFonts w:asciiTheme="minorHAnsi" w:hAnsiTheme="minorHAnsi" w:eastAsiaTheme="minorEastAsia" w:cstheme="minorBidi"/>
           <w:noProof/>
           <w:sz w:val="22"/>
           <w:szCs w:val="22"/>
           <w:lang w:val="es-PE" w:eastAsia="es-PE"/>
         </w:rPr>
       </w:pPr>
-      <w:hyperlink w:anchor="_Toc103900682" w:history="1">
+      <w:hyperlink w:history="1" w:anchor="_Toc103900682">
         <w:r>
           <w:rPr>
             <w:rStyle w:val="Hipervnculo"/>
@@ -1459,7 +1459,7 @@
         </w:r>
         <w:r>
           <w:rPr>
-            <w:rFonts w:asciiTheme="minorHAnsi" w:eastAsiaTheme="minorEastAsia" w:hAnsiTheme="minorHAnsi" w:cstheme="minorBidi"/>
+            <w:rFonts w:asciiTheme="minorHAnsi" w:hAnsiTheme="minorHAnsi" w:eastAsiaTheme="minorEastAsia" w:cstheme="minorBidi"/>
             <w:noProof/>
             <w:sz w:val="22"/>
             <w:szCs w:val="22"/>
@@ -1545,8 +1545,8 @@
         </w:rPr>
         <w:br w:type="page"/>
       </w:r>
-      <w:bookmarkStart w:id="0" w:name="_Toc423410237"/>
-      <w:bookmarkStart w:id="1" w:name="_Toc425054503"/>
+      <w:bookmarkStart w:name="_Toc423410237" w:id="0"/>
+      <w:bookmarkStart w:name="_Toc425054503" w:id="1"/>
       <w:r>
         <w:rPr>
           <w:lang w:val="es-PE"/>
@@ -1581,9 +1581,9 @@
       <w:pPr>
         <w:pStyle w:val="Ttulo1"/>
       </w:pPr>
-      <w:bookmarkStart w:id="2" w:name="_Toc423410238"/>
-      <w:bookmarkStart w:id="3" w:name="_Toc425054504"/>
-      <w:bookmarkStart w:id="4" w:name="_Toc103900670"/>
+      <w:bookmarkStart w:name="_Toc423410238" w:id="2"/>
+      <w:bookmarkStart w:name="_Toc425054504" w:id="3"/>
+      <w:bookmarkStart w:name="_Toc103900670" w:id="4"/>
       <w:proofErr w:type="spellStart"/>
       <w:r>
         <w:t>Recuperar</w:t>
@@ -1603,7 +1603,7 @@
       <w:pPr>
         <w:pStyle w:val="Ttulo2"/>
       </w:pPr>
-      <w:bookmarkStart w:id="5" w:name="_Toc103900671"/>
+      <w:bookmarkStart w:name="_Toc103900671" w:id="5"/>
       <w:r>
         <w:t>B</w:t>
       </w:r>
@@ -1630,51 +1630,19 @@
         <w:rPr>
           <w:lang w:val="es-PE"/>
         </w:rPr>
-        <w:t xml:space="preserve">El usuario </w:t>
-      </w:r>
-      <w:r>
-        <w:rPr>
-          <w:lang w:val="es-PE"/>
-        </w:rPr>
-        <w:t>al momento de iniciar sesión puede suceder que no recuerde su contraseña</w:t>
-      </w:r>
-      <w:r>
-        <w:rPr>
-          <w:lang w:val="es-PE"/>
-        </w:rPr>
-        <w:t xml:space="preserve"> o el documento donde guardaba sus accesos se perdió</w:t>
-      </w:r>
-      <w:r>
-        <w:rPr>
-          <w:lang w:val="es-PE"/>
-        </w:rPr>
-        <w:t xml:space="preserve">, por lo que es importante una forma de recuperar la contraseña, la cual </w:t>
-      </w:r>
-      <w:r>
-        <w:rPr>
-          <w:lang w:val="es-PE"/>
-        </w:rPr>
-        <w:t xml:space="preserve">requerirá </w:t>
-      </w:r>
-      <w:proofErr w:type="gramStart"/>
-      <w:r>
-        <w:rPr>
-          <w:lang w:val="es-PE"/>
-        </w:rPr>
-        <w:t>de que</w:t>
-      </w:r>
-      <w:proofErr w:type="gramEnd"/>
-      <w:r>
-        <w:rPr>
-          <w:lang w:val="es-PE"/>
-        </w:rPr>
-        <w:t xml:space="preserve"> el usuario responda dos preguntas de seguridad que se le habrán solicitado al momento de </w:t>
-      </w:r>
-      <w:r>
-        <w:rPr>
-          <w:lang w:val="es-PE"/>
-        </w:rPr>
-        <w:t>que ingrese por primera vez al sistema.</w:t>
+        <w:t xml:space="preserve">El usuario al momento de iniciar sesión puede suceder que no recuerde su contraseña o el documento donde guardaba sus accesos se perdió, por lo que es importante una forma de recuperar la contraseña, la cual requerirá </w:t>
+      </w:r>
+      <w:r>
+        <w:rPr>
+          <w:lang w:val="es-PE"/>
+        </w:rPr>
+        <w:t>que</w:t>
+      </w:r>
+      <w:r>
+        <w:rPr>
+          <w:lang w:val="es-PE"/>
+        </w:rPr>
+        <w:t xml:space="preserve"> el usuario responda dos preguntas de seguridad que se le habrán solicitado al momento de que ingrese por primera vez al sistema.</w:t>
       </w:r>
     </w:p>
     <w:p>
@@ -1682,9 +1650,9 @@
         <w:pStyle w:val="Ttulo1"/>
         <w:widowControl/>
       </w:pPr>
-      <w:bookmarkStart w:id="6" w:name="_Toc423410239"/>
-      <w:bookmarkStart w:id="7" w:name="_Toc425054505"/>
-      <w:bookmarkStart w:id="8" w:name="_Toc103900672"/>
+      <w:bookmarkStart w:name="_Toc423410239" w:id="6"/>
+      <w:bookmarkStart w:name="_Toc425054505" w:id="7"/>
+      <w:bookmarkStart w:name="_Toc103900672" w:id="8"/>
       <w:proofErr w:type="spellStart"/>
       <w:r>
         <w:t>Fl</w:t>
@@ -1710,7 +1678,7 @@
         <w:pStyle w:val="Ttulo2"/>
         <w:widowControl/>
       </w:pPr>
-      <w:bookmarkStart w:id="9" w:name="_Toc103900673"/>
+      <w:bookmarkStart w:name="_Toc103900673" w:id="9"/>
       <w:proofErr w:type="spellStart"/>
       <w:r>
         <w:t>Flujo</w:t>
@@ -1897,7 +1865,7 @@
         <w:pStyle w:val="Ttulo2"/>
         <w:widowControl/>
       </w:pPr>
-      <w:bookmarkStart w:id="10" w:name="_Toc103900674"/>
+      <w:bookmarkStart w:name="_Toc103900674" w:id="10"/>
       <w:proofErr w:type="spellStart"/>
       <w:r>
         <w:t>Flujos</w:t>
@@ -1916,7 +1884,7 @@
           <w:lang w:val="es-PE"/>
         </w:rPr>
       </w:pPr>
-      <w:bookmarkStart w:id="11" w:name="_Toc103900675"/>
+      <w:bookmarkStart w:name="_Toc103900675" w:id="11"/>
       <w:r>
         <w:rPr>
           <w:lang w:val="es-PE"/>
@@ -1973,7 +1941,7 @@
       <w:pPr>
         <w:pStyle w:val="Ttulo1"/>
       </w:pPr>
-      <w:bookmarkStart w:id="12" w:name="_Toc103900676"/>
+      <w:bookmarkStart w:name="_Toc103900676" w:id="12"/>
       <w:proofErr w:type="spellStart"/>
       <w:r>
         <w:t>Requerimientos</w:t>
@@ -1997,9 +1965,9 @@
           <w:lang w:val="es-PE"/>
         </w:rPr>
       </w:pPr>
-      <w:bookmarkStart w:id="13" w:name="_Toc423410253"/>
-      <w:bookmarkStart w:id="14" w:name="_Toc425054512"/>
-      <w:bookmarkStart w:id="15" w:name="_Toc103900677"/>
+      <w:bookmarkStart w:name="_Toc423410253" w:id="13"/>
+      <w:bookmarkStart w:name="_Toc425054512" w:id="14"/>
+      <w:bookmarkStart w:name="_Toc103900677" w:id="15"/>
       <w:r>
         <w:rPr>
           <w:lang w:val="es-PE"/>
@@ -2033,7 +2001,7 @@
         <w:pStyle w:val="Ttulo1"/>
         <w:widowControl/>
       </w:pPr>
-      <w:bookmarkStart w:id="16" w:name="_Toc103900678"/>
+      <w:bookmarkStart w:name="_Toc103900678" w:id="16"/>
       <w:proofErr w:type="spellStart"/>
       <w:r>
         <w:t>Precondi</w:t>
@@ -2051,9 +2019,9 @@
         <w:pStyle w:val="Ttulo2"/>
         <w:widowControl/>
       </w:pPr>
-      <w:bookmarkStart w:id="17" w:name="_Toc423410255"/>
-      <w:bookmarkStart w:id="18" w:name="_Toc425054514"/>
-      <w:bookmarkStart w:id="19" w:name="_Toc103900679"/>
+      <w:bookmarkStart w:name="_Toc423410255" w:id="17"/>
+      <w:bookmarkStart w:name="_Toc425054514" w:id="18"/>
+      <w:bookmarkStart w:name="_Toc103900679" w:id="19"/>
       <w:proofErr w:type="spellStart"/>
       <w:r>
         <w:t>Iniciar</w:t>
@@ -2097,7 +2065,7 @@
         <w:pStyle w:val="Ttulo1"/>
         <w:widowControl/>
       </w:pPr>
-      <w:bookmarkStart w:id="20" w:name="_Toc103900680"/>
+      <w:bookmarkStart w:name="_Toc103900680" w:id="20"/>
       <w:proofErr w:type="spellStart"/>
       <w:r>
         <w:t>Postcondi</w:t>
@@ -2118,7 +2086,7 @@
           <w:lang w:val="es-PE"/>
         </w:rPr>
       </w:pPr>
-      <w:bookmarkStart w:id="21" w:name="_Toc103900681"/>
+      <w:bookmarkStart w:name="_Toc103900681" w:id="21"/>
       <w:r>
         <w:rPr>
           <w:lang w:val="es-PE"/>
@@ -2145,7 +2113,7 @@
       <w:pPr>
         <w:pStyle w:val="Ttulo1"/>
       </w:pPr>
-      <w:bookmarkStart w:id="22" w:name="_Toc103900682"/>
+      <w:bookmarkStart w:name="_Toc103900682" w:id="22"/>
       <w:r>
         <w:t xml:space="preserve">Puntos de </w:t>
       </w:r>
@@ -2200,7 +2168,7 @@
       <w:endnotePr>
         <w:numFmt w:val="decimal"/>
       </w:endnotePr>
-      <w:pgSz w:w="12240" w:h="15840"/>
+      <w:pgSz w:w="12240" w:h="15840" w:orient="portrait"/>
       <w:pgMar w:top="1440" w:right="1440" w:bottom="1440" w:left="1440" w:header="720" w:footer="720" w:gutter="0"/>
       <w:cols w:space="720"/>
     </w:sectPr>
@@ -2239,12 +2207,12 @@
     <w:tblPr>
       <w:tblW w:w="0" w:type="auto"/>
       <w:tblBorders>
-        <w:top w:val="single" w:sz="6" w:space="0" w:color="auto"/>
-        <w:left w:val="single" w:sz="6" w:space="0" w:color="auto"/>
-        <w:bottom w:val="single" w:sz="6" w:space="0" w:color="auto"/>
-        <w:right w:val="single" w:sz="6" w:space="0" w:color="auto"/>
-        <w:insideH w:val="single" w:sz="6" w:space="0" w:color="auto"/>
-        <w:insideV w:val="single" w:sz="6" w:space="0" w:color="auto"/>
+        <w:top w:val="single" w:color="auto" w:sz="6" w:space="0"/>
+        <w:left w:val="single" w:color="auto" w:sz="6" w:space="0"/>
+        <w:bottom w:val="single" w:color="auto" w:sz="6" w:space="0"/>
+        <w:right w:val="single" w:color="auto" w:sz="6" w:space="0"/>
+        <w:insideH w:val="single" w:color="auto" w:sz="6" w:space="0"/>
+        <w:insideV w:val="single" w:color="auto" w:sz="6" w:space="0"/>
       </w:tblBorders>
       <w:tblLayout w:type="fixed"/>
       <w:tblLook w:val="0000" w:firstRow="0" w:lastRow="0" w:firstColumn="0" w:lastColumn="0" w:noHBand="0" w:noVBand="0"/>
@@ -2439,7 +2407,7 @@
   <w:p>
     <w:pPr>
       <w:pBdr>
-        <w:top w:val="single" w:sz="6" w:space="1" w:color="auto"/>
+        <w:top w:val="single" w:color="auto" w:sz="6" w:space="1"/>
       </w:pBdr>
       <w:rPr>
         <w:sz w:val="24"/>
@@ -2449,7 +2417,7 @@
   <w:p>
     <w:pPr>
       <w:pBdr>
-        <w:bottom w:val="single" w:sz="6" w:space="1" w:color="auto"/>
+        <w:bottom w:val="single" w:color="auto" w:sz="6" w:space="1"/>
       </w:pBdr>
       <w:jc w:val="right"/>
       <w:rPr>
@@ -2472,7 +2440,7 @@
   <w:p>
     <w:pPr>
       <w:pBdr>
-        <w:bottom w:val="single" w:sz="6" w:space="1" w:color="auto"/>
+        <w:bottom w:val="single" w:color="auto" w:sz="6" w:space="1"/>
       </w:pBdr>
       <w:jc w:val="right"/>
       <w:rPr>
@@ -2494,12 +2462,12 @@
     <w:tblPr>
       <w:tblW w:w="0" w:type="auto"/>
       <w:tblBorders>
-        <w:top w:val="single" w:sz="6" w:space="0" w:color="auto"/>
-        <w:left w:val="single" w:sz="6" w:space="0" w:color="auto"/>
-        <w:bottom w:val="single" w:sz="6" w:space="0" w:color="auto"/>
-        <w:right w:val="single" w:sz="6" w:space="0" w:color="auto"/>
-        <w:insideH w:val="single" w:sz="6" w:space="0" w:color="auto"/>
-        <w:insideV w:val="single" w:sz="6" w:space="0" w:color="auto"/>
+        <w:top w:val="single" w:color="auto" w:sz="6" w:space="0"/>
+        <w:left w:val="single" w:color="auto" w:sz="6" w:space="0"/>
+        <w:bottom w:val="single" w:color="auto" w:sz="6" w:space="0"/>
+        <w:right w:val="single" w:color="auto" w:sz="6" w:space="0"/>
+        <w:insideH w:val="single" w:color="auto" w:sz="6" w:space="0"/>
+        <w:insideV w:val="single" w:color="auto" w:sz="6" w:space="0"/>
       </w:tblBorders>
       <w:tblLayout w:type="fixed"/>
       <w:tblLook w:val="0000" w:firstRow="0" w:lastRow="0" w:firstColumn="0" w:lastColumn="0" w:noHBand="0" w:noVBand="0"/>
@@ -2747,7 +2715,7 @@
         <w:ind w:left="360" w:hanging="360"/>
       </w:pPr>
       <w:rPr>
-        <w:rFonts w:ascii="symbol" w:hAnsi="symbol" w:hint="default"/>
+        <w:rFonts w:hint="default" w:ascii="symbol" w:hAnsi="symbol"/>
       </w:rPr>
     </w:lvl>
   </w:abstractNum>
@@ -2767,7 +2735,7 @@
         <w:ind w:left="360" w:hanging="360"/>
       </w:pPr>
       <w:rPr>
-        <w:rFonts w:ascii="symbol" w:hAnsi="symbol" w:hint="default"/>
+        <w:rFonts w:hint="default" w:ascii="symbol" w:hAnsi="symbol"/>
       </w:rPr>
     </w:lvl>
   </w:abstractNum>
@@ -2787,7 +2755,7 @@
         <w:ind w:left="360" w:hanging="360"/>
       </w:pPr>
       <w:rPr>
-        <w:rFonts w:ascii="symbol" w:hAnsi="symbol" w:hint="default"/>
+        <w:rFonts w:hint="default" w:ascii="symbol" w:hAnsi="symbol"/>
       </w:rPr>
     </w:lvl>
   </w:abstractNum>
@@ -2807,7 +2775,7 @@
         <w:ind w:left="360" w:hanging="360"/>
       </w:pPr>
       <w:rPr>
-        <w:rFonts w:ascii="symbol" w:hAnsi="symbol" w:hint="default"/>
+        <w:rFonts w:hint="default" w:ascii="symbol" w:hAnsi="symbol"/>
       </w:rPr>
     </w:lvl>
   </w:abstractNum>
@@ -2827,7 +2795,7 @@
         <w:ind w:left="360" w:hanging="360"/>
       </w:pPr>
       <w:rPr>
-        <w:rFonts w:ascii="symbol" w:hAnsi="symbol" w:hint="default"/>
+        <w:rFonts w:hint="default" w:ascii="symbol" w:hAnsi="symbol"/>
       </w:rPr>
     </w:lvl>
   </w:abstractNum>
@@ -2847,7 +2815,7 @@
         <w:ind w:left="360" w:hanging="360"/>
       </w:pPr>
       <w:rPr>
-        <w:rFonts w:ascii="symbol" w:hAnsi="symbol" w:hint="default"/>
+        <w:rFonts w:hint="default" w:ascii="symbol" w:hAnsi="symbol"/>
       </w:rPr>
     </w:lvl>
   </w:abstractNum>
@@ -2867,7 +2835,7 @@
         <w:ind w:left="360" w:hanging="360"/>
       </w:pPr>
       <w:rPr>
-        <w:rFonts w:ascii="symbol" w:hAnsi="symbol" w:hint="default"/>
+        <w:rFonts w:hint="default" w:ascii="symbol" w:hAnsi="symbol"/>
       </w:rPr>
     </w:lvl>
   </w:abstractNum>
@@ -2887,7 +2855,7 @@
         <w:ind w:left="360" w:hanging="360"/>
       </w:pPr>
       <w:rPr>
-        <w:rFonts w:ascii="symbol" w:hAnsi="symbol" w:hint="default"/>
+        <w:rFonts w:hint="default" w:ascii="symbol" w:hAnsi="symbol"/>
       </w:rPr>
     </w:lvl>
   </w:abstractNum>
@@ -2907,7 +2875,7 @@
         <w:ind w:left="360" w:hanging="360"/>
       </w:pPr>
       <w:rPr>
-        <w:rFonts w:ascii="symbol" w:hAnsi="symbol" w:hint="default"/>
+        <w:rFonts w:hint="default" w:ascii="symbol" w:hAnsi="symbol"/>
       </w:rPr>
     </w:lvl>
   </w:abstractNum>
@@ -2927,7 +2895,7 @@
         <w:ind w:left="360" w:hanging="360"/>
       </w:pPr>
       <w:rPr>
-        <w:rFonts w:ascii="symbol" w:hAnsi="symbol" w:hint="default"/>
+        <w:rFonts w:hint="default" w:ascii="symbol" w:hAnsi="symbol"/>
       </w:rPr>
     </w:lvl>
   </w:abstractNum>
@@ -2947,7 +2915,7 @@
         <w:ind w:left="360" w:hanging="360"/>
       </w:pPr>
       <w:rPr>
-        <w:rFonts w:ascii="symbol" w:hAnsi="symbol" w:hint="default"/>
+        <w:rFonts w:hint="default" w:ascii="symbol" w:hAnsi="symbol"/>
       </w:rPr>
     </w:lvl>
   </w:abstractNum>
@@ -3081,7 +3049,7 @@
         <w:ind w:left="360" w:hanging="360"/>
       </w:pPr>
       <w:rPr>
-        <w:rFonts w:ascii="symbol" w:hAnsi="symbol" w:hint="default"/>
+        <w:rFonts w:hint="default" w:ascii="symbol" w:hAnsi="symbol"/>
       </w:rPr>
     </w:lvl>
   </w:abstractNum>
@@ -3101,7 +3069,7 @@
         <w:ind w:left="360" w:hanging="360"/>
       </w:pPr>
       <w:rPr>
-        <w:rFonts w:ascii="symbol" w:hAnsi="symbol" w:hint="default"/>
+        <w:rFonts w:hint="default" w:ascii="symbol" w:hAnsi="symbol"/>
       </w:rPr>
     </w:lvl>
   </w:abstractNum>
@@ -3121,7 +3089,7 @@
         <w:ind w:left="360" w:hanging="360"/>
       </w:pPr>
       <w:rPr>
-        <w:rFonts w:ascii="symbol" w:hAnsi="symbol" w:hint="default"/>
+        <w:rFonts w:hint="default" w:ascii="symbol" w:hAnsi="symbol"/>
       </w:rPr>
     </w:lvl>
   </w:abstractNum>
@@ -3141,7 +3109,7 @@
         <w:ind w:left="360" w:hanging="360"/>
       </w:pPr>
       <w:rPr>
-        <w:rFonts w:ascii="symbol" w:hAnsi="symbol" w:hint="default"/>
+        <w:rFonts w:hint="default" w:ascii="symbol" w:hAnsi="symbol"/>
       </w:rPr>
     </w:lvl>
   </w:abstractNum>
@@ -3161,7 +3129,7 @@
         <w:ind w:left="360" w:hanging="360"/>
       </w:pPr>
       <w:rPr>
-        <w:rFonts w:ascii="symbol" w:hAnsi="symbol" w:hint="default"/>
+        <w:rFonts w:hint="default" w:ascii="symbol" w:hAnsi="symbol"/>
       </w:rPr>
     </w:lvl>
   </w:abstractNum>
@@ -3181,7 +3149,7 @@
         <w:ind w:left="360" w:hanging="360"/>
       </w:pPr>
       <w:rPr>
-        <w:rFonts w:ascii="symbol" w:hAnsi="symbol" w:hint="default"/>
+        <w:rFonts w:hint="default" w:ascii="symbol" w:hAnsi="symbol"/>
       </w:rPr>
     </w:lvl>
   </w:abstractNum>
@@ -3201,7 +3169,7 @@
         <w:ind w:left="360" w:hanging="360"/>
       </w:pPr>
       <w:rPr>
-        <w:rFonts w:ascii="symbol" w:hAnsi="symbol" w:hint="default"/>
+        <w:rFonts w:hint="default" w:ascii="symbol" w:hAnsi="symbol"/>
       </w:rPr>
     </w:lvl>
   </w:abstractNum>
@@ -3221,7 +3189,7 @@
           <w:ind w:left="1080" w:hanging="360"/>
         </w:pPr>
         <w:rPr>
-          <w:rFonts w:ascii="symbol" w:hAnsi="symbol" w:hint="default"/>
+          <w:rFonts w:hint="default" w:ascii="symbol" w:hAnsi="symbol"/>
         </w:rPr>
       </w:lvl>
     </w:lvlOverride>
@@ -3250,7 +3218,7 @@
           <w:ind w:left="720" w:hanging="360"/>
         </w:pPr>
         <w:rPr>
-          <w:rFonts w:ascii="symbol" w:hAnsi="symbol" w:hint="default"/>
+          <w:rFonts w:hint="default" w:ascii="symbol" w:hAnsi="symbol"/>
         </w:rPr>
       </w:lvl>
     </w:lvlOverride>
@@ -3308,7 +3276,7 @@
   <w:docDefaults>
     <w:rPrDefault>
       <w:rPr>
-        <w:rFonts w:ascii="Times New Roman" w:eastAsia="Times New Roman" w:hAnsi="Times New Roman" w:cs="Times New Roman"/>
+        <w:rFonts w:ascii="Times New Roman" w:hAnsi="Times New Roman" w:eastAsia="Times New Roman" w:cs="Times New Roman"/>
         <w:lang w:val="es-PE" w:eastAsia="es-PE" w:bidi="ar-SA"/>
       </w:rPr>
     </w:rPrDefault>
@@ -3334,22 +3302,22 @@
     <w:lsdException w:name="index 7" w:semiHidden="1" w:unhideWhenUsed="1"/>
     <w:lsdException w:name="index 8" w:semiHidden="1" w:unhideWhenUsed="1"/>
     <w:lsdException w:name="index 9" w:semiHidden="1" w:unhideWhenUsed="1"/>
-    <w:lsdException w:name="toc 1" w:semiHidden="1" w:uiPriority="39" w:unhideWhenUsed="1"/>
-    <w:lsdException w:name="toc 2" w:semiHidden="1" w:uiPriority="39" w:unhideWhenUsed="1"/>
-    <w:lsdException w:name="toc 3" w:semiHidden="1" w:uiPriority="39" w:unhideWhenUsed="1"/>
-    <w:lsdException w:name="toc 4" w:semiHidden="1" w:uiPriority="39" w:unhideWhenUsed="1"/>
-    <w:lsdException w:name="toc 5" w:semiHidden="1" w:uiPriority="39" w:unhideWhenUsed="1"/>
-    <w:lsdException w:name="toc 6" w:semiHidden="1" w:uiPriority="39" w:unhideWhenUsed="1"/>
-    <w:lsdException w:name="toc 7" w:semiHidden="1" w:uiPriority="39" w:unhideWhenUsed="1"/>
-    <w:lsdException w:name="toc 8" w:semiHidden="1" w:uiPriority="39" w:unhideWhenUsed="1"/>
-    <w:lsdException w:name="toc 9" w:semiHidden="1" w:uiPriority="39" w:unhideWhenUsed="1"/>
+    <w:lsdException w:name="toc 1" w:uiPriority="39" w:semiHidden="1" w:unhideWhenUsed="1"/>
+    <w:lsdException w:name="toc 2" w:uiPriority="39" w:semiHidden="1" w:unhideWhenUsed="1"/>
+    <w:lsdException w:name="toc 3" w:uiPriority="39" w:semiHidden="1" w:unhideWhenUsed="1"/>
+    <w:lsdException w:name="toc 4" w:uiPriority="39" w:semiHidden="1" w:unhideWhenUsed="1"/>
+    <w:lsdException w:name="toc 5" w:uiPriority="39" w:semiHidden="1" w:unhideWhenUsed="1"/>
+    <w:lsdException w:name="toc 6" w:uiPriority="39" w:semiHidden="1" w:unhideWhenUsed="1"/>
+    <w:lsdException w:name="toc 7" w:uiPriority="39" w:semiHidden="1" w:unhideWhenUsed="1"/>
+    <w:lsdException w:name="toc 8" w:uiPriority="39" w:semiHidden="1" w:unhideWhenUsed="1"/>
+    <w:lsdException w:name="toc 9" w:uiPriority="39" w:semiHidden="1" w:unhideWhenUsed="1"/>
     <w:lsdException w:name="Normal Indent" w:semiHidden="1" w:unhideWhenUsed="1"/>
     <w:lsdException w:name="footnote text" w:semiHidden="1" w:unhideWhenUsed="1"/>
     <w:lsdException w:name="annotation text" w:semiHidden="1" w:unhideWhenUsed="1"/>
     <w:lsdException w:name="header" w:semiHidden="1" w:unhideWhenUsed="1"/>
     <w:lsdException w:name="footer" w:semiHidden="1" w:unhideWhenUsed="1"/>
     <w:lsdException w:name="index heading" w:semiHidden="1" w:unhideWhenUsed="1"/>
-    <w:lsdException w:name="caption" w:semiHidden="1" w:uiPriority="35" w:unhideWhenUsed="1" w:qFormat="1"/>
+    <w:lsdException w:name="caption" w:uiPriority="35" w:semiHidden="1" w:unhideWhenUsed="1" w:qFormat="1"/>
     <w:lsdException w:name="table of figures" w:semiHidden="1" w:unhideWhenUsed="1"/>
     <w:lsdException w:name="envelope address" w:semiHidden="1" w:unhideWhenUsed="1"/>
     <w:lsdException w:name="envelope return" w:semiHidden="1" w:unhideWhenUsed="1"/>
@@ -3380,7 +3348,7 @@
     <w:lsdException w:name="Title" w:uiPriority="10" w:qFormat="1"/>
     <w:lsdException w:name="Closing" w:semiHidden="1" w:unhideWhenUsed="1"/>
     <w:lsdException w:name="Signature" w:semiHidden="1" w:unhideWhenUsed="1"/>
-    <w:lsdException w:name="Default Paragraph Font" w:semiHidden="1" w:uiPriority="1" w:unhideWhenUsed="1"/>
+    <w:lsdException w:name="Default Paragraph Font" w:uiPriority="1" w:semiHidden="1" w:unhideWhenUsed="1"/>
     <w:lsdException w:name="Body Text" w:semiHidden="1" w:unhideWhenUsed="1"/>
     <w:lsdException w:name="Body Text Indent" w:semiHidden="1" w:unhideWhenUsed="1"/>
     <w:lsdException w:name="List Continue" w:semiHidden="1" w:unhideWhenUsed="1"/>
@@ -3580,8 +3548,8 @@
     <w:lsdException w:name="Subtle Reference" w:uiPriority="31" w:qFormat="1"/>
     <w:lsdException w:name="Intense Reference" w:uiPriority="32" w:qFormat="1"/>
     <w:lsdException w:name="Book Title" w:uiPriority="33" w:qFormat="1"/>
-    <w:lsdException w:name="Bibliography" w:semiHidden="1" w:uiPriority="37" w:unhideWhenUsed="1"/>
-    <w:lsdException w:name="TOC Heading" w:semiHidden="1" w:uiPriority="39" w:unhideWhenUsed="1" w:qFormat="1"/>
+    <w:lsdException w:name="Bibliography" w:uiPriority="37" w:semiHidden="1" w:unhideWhenUsed="1"/>
+    <w:lsdException w:name="TOC Heading" w:uiPriority="39" w:semiHidden="1" w:unhideWhenUsed="1" w:qFormat="1"/>
     <w:lsdException w:name="Plain Table 1" w:uiPriority="41"/>
     <w:lsdException w:name="Plain Table 2" w:uiPriority="42"/>
     <w:lsdException w:name="Plain Table 3" w:uiPriority="43"/>
@@ -3692,7 +3660,7 @@
     <w:lsdException w:name="Unresolved Mention" w:semiHidden="1" w:unhideWhenUsed="1"/>
     <w:lsdException w:name="Smart Link" w:semiHidden="1" w:unhideWhenUsed="1"/>
   </w:latentStyles>
-  <w:style w:type="paragraph" w:default="1" w:styleId="Normal">
+  <w:style w:type="paragraph" w:styleId="Normal" w:default="1">
     <w:name w:val="Normal"/>
     <w:qFormat/>
     <w:pPr>
@@ -3861,13 +3829,13 @@
       <w:sz w:val="18"/>
     </w:rPr>
   </w:style>
-  <w:style w:type="character" w:default="1" w:styleId="Fuentedeprrafopredeter">
+  <w:style w:type="character" w:styleId="Fuentedeprrafopredeter" w:default="1">
     <w:name w:val="Default Paragraph Font"/>
     <w:uiPriority w:val="1"/>
     <w:semiHidden/>
     <w:unhideWhenUsed/>
   </w:style>
-  <w:style w:type="table" w:default="1" w:styleId="Tablanormal">
+  <w:style w:type="table" w:styleId="Tablanormal" w:default="1">
     <w:name w:val="Normal Table"/>
     <w:uiPriority w:val="99"/>
     <w:semiHidden/>
@@ -3882,13 +3850,13 @@
       </w:tblCellMar>
     </w:tblPr>
   </w:style>
-  <w:style w:type="numbering" w:default="1" w:styleId="Sinlista">
+  <w:style w:type="numbering" w:styleId="Sinlista" w:default="1">
     <w:name w:val="No List"/>
     <w:uiPriority w:val="99"/>
     <w:semiHidden/>
     <w:unhideWhenUsed/>
   </w:style>
-  <w:style w:type="paragraph" w:customStyle="1" w:styleId="Paragraph2">
+  <w:style w:type="paragraph" w:styleId="Paragraph2" w:customStyle="1">
     <w:name w:val="Paragraph2"/>
     <w:basedOn w:val="Normal"/>
     <w:pPr>
@@ -4004,7 +3972,7 @@
     <w:basedOn w:val="Fuentedeprrafopredeter"/>
     <w:semiHidden/>
   </w:style>
-  <w:style w:type="paragraph" w:customStyle="1" w:styleId="Paragraph3">
+  <w:style w:type="paragraph" w:styleId="Paragraph3" w:customStyle="1">
     <w:name w:val="Paragraph3"/>
     <w:basedOn w:val="Normal"/>
     <w:pPr>
@@ -4013,7 +3981,7 @@
       <w:jc w:val="both"/>
     </w:pPr>
   </w:style>
-  <w:style w:type="paragraph" w:customStyle="1" w:styleId="Paragraph4">
+  <w:style w:type="paragraph" w:styleId="Paragraph4" w:customStyle="1">
     <w:name w:val="Paragraph4"/>
     <w:basedOn w:val="Normal"/>
     <w:pPr>
@@ -4022,7 +3990,7 @@
       <w:jc w:val="both"/>
     </w:pPr>
   </w:style>
-  <w:style w:type="paragraph" w:customStyle="1" w:styleId="Tabletext">
+  <w:style w:type="paragraph" w:styleId="Tabletext" w:customStyle="1">
     <w:name w:val="Tabletext"/>
     <w:basedOn w:val="Normal"/>
     <w:pPr>
@@ -4094,14 +4062,14 @@
       <w:ind w:left="1600"/>
     </w:pPr>
   </w:style>
-  <w:style w:type="paragraph" w:customStyle="1" w:styleId="Bullet1">
+  <w:style w:type="paragraph" w:styleId="Bullet1" w:customStyle="1">
     <w:name w:val="Bullet1"/>
     <w:basedOn w:val="Normal"/>
     <w:pPr>
       <w:ind w:left="720" w:hanging="432"/>
     </w:pPr>
   </w:style>
-  <w:style w:type="paragraph" w:customStyle="1" w:styleId="Bullet2">
+  <w:style w:type="paragraph" w:styleId="Bullet2" w:customStyle="1">
     <w:name w:val="Bullet2"/>
     <w:basedOn w:val="Normal"/>
     <w:pPr>
@@ -4138,7 +4106,7 @@
       <w:keepNext/>
       <w:keepLines/>
       <w:pBdr>
-        <w:bottom w:val="single" w:sz="6" w:space="0" w:color="000000"/>
+        <w:bottom w:val="single" w:color="000000" w:sz="6" w:space="0"/>
       </w:pBdr>
       <w:spacing w:before="40" w:after="40"/>
       <w:ind w:left="360" w:hanging="360"/>
@@ -4148,7 +4116,7 @@
       <w:sz w:val="16"/>
     </w:rPr>
   </w:style>
-  <w:style w:type="paragraph" w:customStyle="1" w:styleId="MainTitle">
+  <w:style w:type="paragraph" w:styleId="MainTitle" w:customStyle="1">
     <w:name w:val="Main Title"/>
     <w:basedOn w:val="Normal"/>
     <w:pPr>
@@ -4162,7 +4130,7 @@
       <w:sz w:val="32"/>
     </w:rPr>
   </w:style>
-  <w:style w:type="paragraph" w:customStyle="1" w:styleId="Paragraph1">
+  <w:style w:type="paragraph" w:styleId="Paragraph1" w:customStyle="1">
     <w:name w:val="Paragraph1"/>
     <w:basedOn w:val="Normal"/>
     <w:pPr>
@@ -4192,7 +4160,7 @@
       <w:u w:val="single"/>
     </w:rPr>
   </w:style>
-  <w:style w:type="paragraph" w:customStyle="1" w:styleId="Body">
+  <w:style w:type="paragraph" w:styleId="Body" w:customStyle="1">
     <w:name w:val="Body"/>
     <w:basedOn w:val="Normal"/>
     <w:pPr>
@@ -4204,7 +4172,7 @@
       <w:rFonts w:ascii="Book Antiqua" w:hAnsi="Book Antiqua"/>
     </w:rPr>
   </w:style>
-  <w:style w:type="paragraph" w:customStyle="1" w:styleId="Bullet">
+  <w:style w:type="paragraph" w:styleId="Bullet" w:customStyle="1">
     <w:name w:val="Bullet"/>
     <w:basedOn w:val="Normal"/>
     <w:pPr>
@@ -4223,7 +4191,7 @@
       <w:rFonts w:ascii="Book Antiqua" w:hAnsi="Book Antiqua"/>
     </w:rPr>
   </w:style>
-  <w:style w:type="paragraph" w:customStyle="1" w:styleId="InfoBlue">
+  <w:style w:type="paragraph" w:styleId="InfoBlue" w:customStyle="1">
     <w:name w:val="InfoBlue"/>
     <w:basedOn w:val="Normal"/>
     <w:next w:val="Textoindependiente"/>

</xml_diff>